<commit_message>
Update of QGIS scripts 2020-05-01
</commit_message>
<xml_diff>
--- a/QGIS_Notes.docx
+++ b/QGIS_Notes.docx
@@ -211,17 +211,6 @@
         <w:rPr>
           <w:lang w:val="en-GB"/>
         </w:rPr>
-        <w:br/>
-        <w:br/>
-        <w:br/>
-        <w:br/>
-        <w:br/>
-        <w:br/>
-        <w:br/>
-        <w:br/>
-        <w:br/>
-        <w:br/>
-        <w:br/>
         <w:br/>
         <w:br/>
         <w:br/>
@@ -281,6 +270,28 @@
         <w:t>renderer = lyr.renderer() #Neccessary object to access symbology</w:t>
         <w:br/>
         <w:br/>
+        <w:t>lyr=QgsProject.instance().mapLayersByName('Natura_2000_Dissolved')</w:t>
+      </w:r>
+    </w:p>
+    <w:p>
+      <w:pPr>
+        <w:pStyle w:val="Normal"/>
+        <w:rPr/>
+      </w:pPr>
+      <w:r>
+        <w:rPr>
+          <w:lang w:val="en-GB"/>
+        </w:rPr>
+        <w:t>#Remove Layer</w:t>
+      </w:r>
+      <w:r>
+        <w:rPr>
+          <w:lang w:val="en-GB"/>
+        </w:rPr>
+        <w:br/>
+        <w:t>QgsProject.instance().removeMapLayer(dissLayer)</w:t>
+        <w:br/>
+        <w:br/>
         <w:t>renderer</w:t>
         <w:br/>
         <w:t>&lt;qgis._core.QgsSingleSymbolRenderer object at 0x000002425F2541F8&gt;</w:t>
@@ -417,6 +428,550 @@
         <w:br/>
         <w:br/>
         <w:br/>
+      </w:r>
+    </w:p>
+    <w:p>
+      <w:pPr>
+        <w:pStyle w:val="Normal"/>
+        <w:spacing w:before="0" w:after="160"/>
+        <w:rPr>
+          <w:b w:val="false"/>
+          <w:b w:val="false"/>
+          <w:bCs w:val="false"/>
+          <w:i/>
+          <w:i/>
+          <w:iCs/>
+          <w:lang w:val="en-GB"/>
+        </w:rPr>
+      </w:pPr>
+      <w:r>
+        <w:rPr/>
+      </w:r>
+    </w:p>
+    <w:p>
+      <w:pPr>
+        <w:pStyle w:val="Normal"/>
+        <w:spacing w:before="0" w:after="160"/>
+        <w:rPr>
+          <w:b w:val="false"/>
+          <w:b w:val="false"/>
+          <w:bCs w:val="false"/>
+          <w:i/>
+          <w:i/>
+          <w:iCs/>
+          <w:lang w:val="en-GB"/>
+        </w:rPr>
+      </w:pPr>
+      <w:r>
+        <w:rPr/>
+      </w:r>
+    </w:p>
+    <w:p>
+      <w:pPr>
+        <w:pStyle w:val="Normal"/>
+        <w:spacing w:before="0" w:after="160"/>
+        <w:rPr>
+          <w:b w:val="false"/>
+          <w:b w:val="false"/>
+          <w:bCs w:val="false"/>
+          <w:i/>
+          <w:i/>
+          <w:iCs/>
+          <w:lang w:val="en-GB"/>
+        </w:rPr>
+      </w:pPr>
+      <w:r>
+        <w:rPr/>
+      </w:r>
+    </w:p>
+    <w:p>
+      <w:pPr>
+        <w:pStyle w:val="Normal"/>
+        <w:spacing w:before="0" w:after="160"/>
+        <w:rPr>
+          <w:b w:val="false"/>
+          <w:b w:val="false"/>
+          <w:bCs w:val="false"/>
+          <w:i/>
+          <w:i/>
+          <w:iCs/>
+          <w:lang w:val="en-GB"/>
+        </w:rPr>
+      </w:pPr>
+      <w:r>
+        <w:rPr/>
+      </w:r>
+    </w:p>
+    <w:p>
+      <w:pPr>
+        <w:pStyle w:val="Normal"/>
+        <w:spacing w:before="0" w:after="160"/>
+        <w:rPr>
+          <w:b w:val="false"/>
+          <w:b w:val="false"/>
+          <w:bCs w:val="false"/>
+          <w:i/>
+          <w:i/>
+          <w:iCs/>
+          <w:lang w:val="en-GB"/>
+        </w:rPr>
+      </w:pPr>
+      <w:r>
+        <w:rPr/>
+      </w:r>
+    </w:p>
+    <w:p>
+      <w:pPr>
+        <w:pStyle w:val="Normal"/>
+        <w:spacing w:before="0" w:after="160"/>
+        <w:rPr>
+          <w:b w:val="false"/>
+          <w:b w:val="false"/>
+          <w:bCs w:val="false"/>
+          <w:i/>
+          <w:i/>
+          <w:iCs/>
+          <w:lang w:val="en-GB"/>
+        </w:rPr>
+      </w:pPr>
+      <w:r>
+        <w:rPr/>
+      </w:r>
+    </w:p>
+    <w:p>
+      <w:pPr>
+        <w:pStyle w:val="Normal"/>
+        <w:spacing w:before="0" w:after="160"/>
+        <w:rPr>
+          <w:b w:val="false"/>
+          <w:b w:val="false"/>
+          <w:bCs w:val="false"/>
+          <w:i/>
+          <w:i/>
+          <w:iCs/>
+          <w:lang w:val="en-GB"/>
+        </w:rPr>
+      </w:pPr>
+      <w:r>
+        <w:rPr/>
+      </w:r>
+    </w:p>
+    <w:p>
+      <w:pPr>
+        <w:pStyle w:val="Normal"/>
+        <w:spacing w:before="0" w:after="160"/>
+        <w:rPr>
+          <w:b w:val="false"/>
+          <w:b w:val="false"/>
+          <w:bCs w:val="false"/>
+          <w:i/>
+          <w:i/>
+          <w:iCs/>
+          <w:lang w:val="en-GB"/>
+        </w:rPr>
+      </w:pPr>
+      <w:r>
+        <w:rPr/>
+      </w:r>
+    </w:p>
+    <w:p>
+      <w:pPr>
+        <w:pStyle w:val="Normal"/>
+        <w:spacing w:before="0" w:after="160"/>
+        <w:rPr>
+          <w:b w:val="false"/>
+          <w:b w:val="false"/>
+          <w:bCs w:val="false"/>
+          <w:i/>
+          <w:i/>
+          <w:iCs/>
+          <w:lang w:val="en-GB"/>
+        </w:rPr>
+      </w:pPr>
+      <w:r>
+        <w:rPr/>
+      </w:r>
+    </w:p>
+    <w:p>
+      <w:pPr>
+        <w:pStyle w:val="Normal"/>
+        <w:spacing w:before="0" w:after="160"/>
+        <w:rPr>
+          <w:b w:val="false"/>
+          <w:b w:val="false"/>
+          <w:bCs w:val="false"/>
+          <w:i/>
+          <w:i/>
+          <w:iCs/>
+          <w:lang w:val="en-GB"/>
+        </w:rPr>
+      </w:pPr>
+      <w:r>
+        <w:rPr/>
+      </w:r>
+    </w:p>
+    <w:p>
+      <w:pPr>
+        <w:pStyle w:val="Normal"/>
+        <w:spacing w:before="0" w:after="160"/>
+        <w:rPr>
+          <w:b w:val="false"/>
+          <w:b w:val="false"/>
+          <w:bCs w:val="false"/>
+          <w:i/>
+          <w:i/>
+          <w:iCs/>
+          <w:lang w:val="en-GB"/>
+        </w:rPr>
+      </w:pPr>
+      <w:r>
+        <w:rPr/>
+      </w:r>
+    </w:p>
+    <w:p>
+      <w:pPr>
+        <w:pStyle w:val="Normal"/>
+        <w:spacing w:before="0" w:after="160"/>
+        <w:rPr>
+          <w:b w:val="false"/>
+          <w:b w:val="false"/>
+          <w:bCs w:val="false"/>
+          <w:i/>
+          <w:i/>
+          <w:iCs/>
+          <w:lang w:val="en-GB"/>
+        </w:rPr>
+      </w:pPr>
+      <w:r>
+        <w:rPr/>
+      </w:r>
+    </w:p>
+    <w:p>
+      <w:pPr>
+        <w:pStyle w:val="Normal"/>
+        <w:spacing w:before="0" w:after="160"/>
+        <w:rPr>
+          <w:b w:val="false"/>
+          <w:b w:val="false"/>
+          <w:bCs w:val="false"/>
+          <w:i/>
+          <w:i/>
+          <w:iCs/>
+          <w:lang w:val="en-GB"/>
+        </w:rPr>
+      </w:pPr>
+      <w:r>
+        <w:rPr/>
+      </w:r>
+    </w:p>
+    <w:p>
+      <w:pPr>
+        <w:pStyle w:val="Normal"/>
+        <w:spacing w:before="0" w:after="160"/>
+        <w:rPr>
+          <w:b w:val="false"/>
+          <w:b w:val="false"/>
+          <w:bCs w:val="false"/>
+          <w:i/>
+          <w:i/>
+          <w:iCs/>
+          <w:lang w:val="en-GB"/>
+        </w:rPr>
+      </w:pPr>
+      <w:r>
+        <w:rPr/>
+      </w:r>
+    </w:p>
+    <w:p>
+      <w:pPr>
+        <w:pStyle w:val="Normal"/>
+        <w:spacing w:before="0" w:after="160"/>
+        <w:rPr/>
+      </w:pPr>
+      <w:r>
+        <w:rPr>
+          <w:b/>
+          <w:bCs/>
+          <w:i/>
+          <w:iCs/>
+          <w:lang w:val="en-GB"/>
+        </w:rPr>
+        <w:t>List of common tools to apply in processing run or run and load</w:t>
+      </w:r>
+      <w:r>
+        <w:rPr>
+          <w:b w:val="false"/>
+          <w:bCs w:val="false"/>
+          <w:i/>
+          <w:iCs/>
+          <w:lang w:val="en-GB"/>
+        </w:rPr>
+        <w:br/>
+        <w:t xml:space="preserve">"native:dissolve", {'INPUT':f'E:/GIS/Data/Raster/ScriptOutdir/Vektor/ClipRegionByProt/{lyrName}.shp','FIELD':[],'OUTPUT':'TEMPORARY_OUTPUT'} </w:t>
+        <w:br/>
+        <w:br/>
+      </w:r>
+    </w:p>
+    <w:p>
+      <w:pPr>
+        <w:pStyle w:val="Normal"/>
+        <w:spacing w:before="0" w:after="160"/>
+        <w:rPr/>
+      </w:pPr>
+      <w:r>
+        <w:rPr>
+          <w:b w:val="false"/>
+          <w:bCs w:val="false"/>
+          <w:i/>
+          <w:iCs/>
+          <w:lang w:val="en-GB"/>
+        </w:rPr>
+        <w:t>param={ 'ALPHA_BAND' : False, 'CROP_TO_CUTLINE' : False, 'DATA_TYPE' : 0, 'EXTRA' : '',\         'INPUT' : f'E:/GIS/Data/Raster/Symphony/AnalysFold/250m/SymphonyByRegion/{regionName}.tif', 'KEEP_RESOLUTION' : False,\'MASK' : f'E:/GIS/Data/Raster/ScriptOutdir/Vektor/ProtMaskNollBf/{prct}.shp', 'MULTITHREADING' : False,\</w:t>
+      </w:r>
+    </w:p>
+    <w:p>
+      <w:pPr>
+        <w:pStyle w:val="Normal"/>
+        <w:spacing w:before="0" w:after="160"/>
+        <w:rPr/>
+      </w:pPr>
+      <w:r>
+        <w:rPr>
+          <w:b w:val="false"/>
+          <w:bCs w:val="false"/>
+          <w:i/>
+          <w:iCs/>
+          <w:lang w:val="en-GB"/>
+        </w:rPr>
+        <w:t xml:space="preserve">           </w:t>
+      </w:r>
+      <w:r>
+        <w:rPr>
+          <w:b w:val="false"/>
+          <w:bCs w:val="false"/>
+          <w:i/>
+          <w:iCs/>
+          <w:lang w:val="en-GB"/>
+        </w:rPr>
+        <w:t>'NODATA' : None, 'OPTIONS' : 'COMPRESS=PACKBITS', 'OUTPUT' : f'E:/GIS/Data/Raster/Symphony/AnalysFold/250m/SymphonyRegionProt/{regionName}__{prct}.tif', \</w:t>
+      </w:r>
+    </w:p>
+    <w:p>
+      <w:pPr>
+        <w:pStyle w:val="Normal"/>
+        <w:spacing w:before="0" w:after="160"/>
+        <w:rPr/>
+      </w:pPr>
+      <w:r>
+        <w:rPr>
+          <w:b w:val="false"/>
+          <w:bCs w:val="false"/>
+          <w:i/>
+          <w:iCs/>
+          <w:lang w:val="en-GB"/>
+        </w:rPr>
+        <w:t xml:space="preserve">           </w:t>
+      </w:r>
+      <w:r>
+        <w:rPr>
+          <w:b w:val="false"/>
+          <w:bCs w:val="false"/>
+          <w:i/>
+          <w:iCs/>
+          <w:lang w:val="en-GB"/>
+        </w:rPr>
+        <w:t>'SET_RESOLUTION' : False, 'SOURCE_CRS' : None, 'TARGET_CRS' : None, 'X_RESOLUTION' : None, 'Y_RESOLUTION' : None }</w:t>
+      </w:r>
+    </w:p>
+    <w:p>
+      <w:pPr>
+        <w:pStyle w:val="Normal"/>
+        <w:spacing w:before="0" w:after="160"/>
+        <w:rPr/>
+      </w:pPr>
+      <w:r>
+        <w:rPr>
+          <w:b w:val="false"/>
+          <w:bCs w:val="false"/>
+          <w:i/>
+          <w:iCs/>
+          <w:lang w:val="en-GB"/>
+        </w:rPr>
+        <w:t xml:space="preserve">        </w:t>
+      </w:r>
+      <w:r>
+        <w:rPr>
+          <w:b w:val="false"/>
+          <w:bCs w:val="false"/>
+          <w:i/>
+          <w:iCs/>
+          <w:lang w:val="en-GB"/>
+        </w:rPr>
+        <w:t>processing.run("gdal:cliprasterbymasklayer", param)</w:t>
+      </w:r>
+    </w:p>
+    <w:p>
+      <w:pPr>
+        <w:pStyle w:val="Normal"/>
+        <w:spacing w:before="0" w:after="160"/>
+        <w:rPr>
+          <w:b w:val="false"/>
+          <w:b w:val="false"/>
+          <w:bCs w:val="false"/>
+          <w:i/>
+          <w:i/>
+          <w:iCs/>
+          <w:lang w:val="en-GB"/>
+        </w:rPr>
+      </w:pPr>
+      <w:r>
+        <w:rPr/>
+      </w:r>
+    </w:p>
+    <w:p>
+      <w:pPr>
+        <w:pStyle w:val="Normal"/>
+        <w:spacing w:before="0" w:after="160"/>
+        <w:rPr>
+          <w:b w:val="false"/>
+          <w:b w:val="false"/>
+          <w:bCs w:val="false"/>
+          <w:i/>
+          <w:i/>
+          <w:iCs/>
+          <w:lang w:val="en-GB"/>
+        </w:rPr>
+      </w:pPr>
+      <w:r>
+        <w:rPr/>
+      </w:r>
+    </w:p>
+    <w:p>
+      <w:pPr>
+        <w:pStyle w:val="Normal"/>
+        <w:spacing w:before="0" w:after="160"/>
+        <w:rPr>
+          <w:b w:val="false"/>
+          <w:b w:val="false"/>
+          <w:bCs w:val="false"/>
+          <w:i/>
+          <w:i/>
+          <w:iCs/>
+          <w:lang w:val="en-GB"/>
+        </w:rPr>
+      </w:pPr>
+      <w:r>
+        <w:rPr/>
+      </w:r>
+    </w:p>
+    <w:p>
+      <w:pPr>
+        <w:pStyle w:val="Normal"/>
+        <w:spacing w:before="0" w:after="160"/>
+        <w:rPr>
+          <w:b w:val="false"/>
+          <w:b w:val="false"/>
+          <w:bCs w:val="false"/>
+          <w:i/>
+          <w:i/>
+          <w:iCs/>
+          <w:lang w:val="en-GB"/>
+        </w:rPr>
+      </w:pPr>
+      <w:r>
+        <w:rPr/>
+      </w:r>
+    </w:p>
+    <w:p>
+      <w:pPr>
+        <w:pStyle w:val="Normal"/>
+        <w:spacing w:before="0" w:after="160"/>
+        <w:rPr/>
+      </w:pPr>
+      <w:r>
+        <w:rPr>
+          <w:b w:val="false"/>
+          <w:bCs w:val="false"/>
+          <w:i/>
+          <w:iCs/>
+          <w:lang w:val="en-GB"/>
+        </w:rPr>
+        <w:br/>
+        <w:br/>
+        <w:br/>
+        <w:br/>
+        <w:br/>
+        <w:br/>
+        <w:br/>
+        <w:br/>
+        <w:br/>
+        <w:br/>
+        <w:br/>
+        <w:br/>
+        <w:br/>
+        <w:br/>
+        <w:br/>
+        <w:br/>
+        <w:br/>
+        <w:br/>
+        <w:br/>
+        <w:br/>
+        <w:br/>
+        <w:br/>
+        <w:br/>
+        <w:br/>
+        <w:br/>
+        <w:br/>
+        <w:br/>
+        <w:br/>
+        <w:br/>
+        <w:br/>
+        <w:br/>
+        <w:br/>
+        <w:br/>
+      </w:r>
+    </w:p>
+    <w:p>
+      <w:pPr>
+        <w:pStyle w:val="Normal"/>
+        <w:spacing w:before="0" w:after="160"/>
+        <w:rPr/>
+      </w:pPr>
+      <w:r>
+        <w:rPr>
+          <w:b/>
+          <w:bCs/>
+          <w:i/>
+          <w:iCs/>
+          <w:lang w:val="en-GB"/>
+        </w:rPr>
+        <w:t xml:space="preserve">List of common </w:t>
+      </w:r>
+      <w:r>
+        <w:rPr>
+          <w:b/>
+          <w:bCs/>
+          <w:i/>
+          <w:iCs/>
+          <w:lang w:val="en-GB"/>
+        </w:rPr>
+        <w:t>cmd GIS commands:</w:t>
+        <w:br/>
+      </w:r>
+      <w:r>
+        <w:rPr>
+          <w:rFonts w:eastAsia="Calibri" w:cs="" w:cstheme="minorBidi" w:eastAsiaTheme="minorHAnsi"/>
+          <w:b w:val="false"/>
+          <w:bCs w:val="false"/>
+          <w:i/>
+          <w:iCs/>
+          <w:color w:val="auto"/>
+          <w:kern w:val="0"/>
+          <w:sz w:val="22"/>
+          <w:szCs w:val="22"/>
+          <w:lang w:val="en-GB" w:eastAsia="en-US" w:bidi="ar-SA"/>
+        </w:rPr>
+        <w:t xml:space="preserve">gdalwarp -s_srs IGNF:ETRS89LAEA -t_srs EPSG:3006 -tr 10.0 10.0 -r near -of GTiff -co COMPRESS=LZW C:/GIS/CurrentDirectory/AnalysFold/10m/{file} C:/GIS/CurrentDirectory/AnalysFold/10m/{file[:-4]}swrf99.tif" </w:t>
       </w:r>
     </w:p>
     <w:sectPr>

</xml_diff>